<commit_message>
More Program Design & SD card stuff
</commit_message>
<xml_diff>
--- a/R8-O7_ProgramDesign.docx
+++ b/R8-O7_ProgramDesign.docx
@@ -56,8 +56,21 @@
         </w:numPr>
       </w:pPr>
       <w:r>
-        <w:t>Convert speed/turn -&gt; mot_A/mot_b</w:t>
-      </w:r>
+        <w:t xml:space="preserve">Convert speed/turn -&gt; </w:t>
+      </w:r>
+      <w:proofErr w:type="spellStart"/>
+      <w:r>
+        <w:t>mot_A</w:t>
+      </w:r>
+      <w:proofErr w:type="spellEnd"/>
+      <w:r>
+        <w:t>/</w:t>
+      </w:r>
+      <w:proofErr w:type="spellStart"/>
+      <w:r>
+        <w:t>mot_b</w:t>
+      </w:r>
+      <w:proofErr w:type="spellEnd"/>
     </w:p>
     <w:p>
       <w:pPr>
@@ -92,8 +105,21 @@
         </w:numPr>
       </w:pPr>
       <w:r>
-        <w:t>Convert encoder raw data -&gt; disp/ang_disp</w:t>
-      </w:r>
+        <w:t xml:space="preserve">Convert encoder raw data -&gt; </w:t>
+      </w:r>
+      <w:proofErr w:type="spellStart"/>
+      <w:r>
+        <w:t>disp</w:t>
+      </w:r>
+      <w:proofErr w:type="spellEnd"/>
+      <w:r>
+        <w:t>/</w:t>
+      </w:r>
+      <w:proofErr w:type="spellStart"/>
+      <w:r>
+        <w:t>ang_disp</w:t>
+      </w:r>
+      <w:proofErr w:type="spellEnd"/>
     </w:p>
     <w:p>
       <w:pPr>
@@ -214,13 +240,26 @@
         <w:pStyle w:val="Code"/>
       </w:pPr>
       <w:r>
-        <w:t xml:space="preserve">uint8_t </w:t>
+        <w:t>uint8_</w:t>
+      </w:r>
+      <w:proofErr w:type="gramStart"/>
+      <w:r>
+        <w:t xml:space="preserve">t </w:t>
       </w:r>
       <w:r>
         <w:t xml:space="preserve"> </w:t>
       </w:r>
-      <w:r>
-        <w:t xml:space="preserve">mot_flag </w:t>
+      <w:proofErr w:type="spellStart"/>
+      <w:r>
+        <w:t>mot</w:t>
+      </w:r>
+      <w:proofErr w:type="gramEnd"/>
+      <w:r>
+        <w:t>_flag</w:t>
+      </w:r>
+      <w:proofErr w:type="spellEnd"/>
+      <w:r>
+        <w:t xml:space="preserve"> </w:t>
       </w:r>
       <w:r>
         <w:t xml:space="preserve">   </w:t>
@@ -258,7 +297,23 @@
         <w:pStyle w:val="Code"/>
       </w:pPr>
       <w:r>
-        <w:t>int8_t  bot_speed    // ± [ft/s] Speed (scalar) of the robot</w:t>
+        <w:t>int8_</w:t>
+      </w:r>
+      <w:proofErr w:type="gramStart"/>
+      <w:r>
+        <w:t xml:space="preserve">t  </w:t>
+      </w:r>
+      <w:proofErr w:type="spellStart"/>
+      <w:r>
+        <w:t>bot</w:t>
+      </w:r>
+      <w:proofErr w:type="gramEnd"/>
+      <w:r>
+        <w:t>_speed</w:t>
+      </w:r>
+      <w:proofErr w:type="spellEnd"/>
+      <w:r>
+        <w:t xml:space="preserve">    // ± [ft/s] Speed (scalar) of the robot</w:t>
       </w:r>
     </w:p>
     <w:p>
@@ -266,11 +321,24 @@
         <w:pStyle w:val="Code"/>
       </w:pPr>
       <w:r>
-        <w:t>int8_t  bot_</w:t>
+        <w:t>int8_</w:t>
+      </w:r>
+      <w:proofErr w:type="gramStart"/>
+      <w:r>
+        <w:t xml:space="preserve">t  </w:t>
+      </w:r>
+      <w:proofErr w:type="spellStart"/>
+      <w:r>
+        <w:t>bot</w:t>
+      </w:r>
+      <w:proofErr w:type="gramEnd"/>
+      <w:r>
+        <w:t>_</w:t>
       </w:r>
       <w:r>
         <w:t>turn</w:t>
       </w:r>
+      <w:proofErr w:type="spellEnd"/>
       <w:r>
         <w:t xml:space="preserve">   </w:t>
       </w:r>
@@ -328,11 +396,16 @@
         <w:t xml:space="preserve">  </w:t>
       </w:r>
       <w:r>
-        <w:t xml:space="preserve"> bot_</w:t>
+        <w:t xml:space="preserve"> </w:t>
+      </w:r>
+      <w:proofErr w:type="spellStart"/>
+      <w:r>
+        <w:t>bot_</w:t>
       </w:r>
       <w:r>
         <w:t>disp</w:t>
       </w:r>
+      <w:proofErr w:type="spellEnd"/>
       <w:r>
         <w:t xml:space="preserve">    // ± [ft] </w:t>
       </w:r>
@@ -357,11 +430,24 @@
         <w:t>16</w:t>
       </w:r>
       <w:r>
-        <w:t>_t  bot_</w:t>
+        <w:t>_</w:t>
+      </w:r>
+      <w:proofErr w:type="gramStart"/>
+      <w:r>
+        <w:t xml:space="preserve">t  </w:t>
+      </w:r>
+      <w:proofErr w:type="spellStart"/>
+      <w:r>
+        <w:t>bot</w:t>
+      </w:r>
+      <w:proofErr w:type="gramEnd"/>
+      <w:r>
+        <w:t>_</w:t>
       </w:r>
       <w:r>
         <w:t>angd</w:t>
       </w:r>
+      <w:proofErr w:type="spellEnd"/>
       <w:r>
         <w:t xml:space="preserve">    // ± [</w:t>
       </w:r>
@@ -419,8 +505,13 @@
         <w:t xml:space="preserve">] </w:t>
       </w:r>
       <w:r>
-        <w:t>Angular displ</w:t>
-      </w:r>
+        <w:t xml:space="preserve">Angular </w:t>
+      </w:r>
+      <w:proofErr w:type="spellStart"/>
+      <w:r>
+        <w:t>displ</w:t>
+      </w:r>
+      <w:proofErr w:type="spellEnd"/>
       <w:r>
         <w:t xml:space="preserve"> of the robot</w:t>
       </w:r>
@@ -530,8 +621,13 @@
           <w:numId w:val="1"/>
         </w:numPr>
       </w:pPr>
-      <w:r>
-        <w:t>Dist/Bear</w:t>
+      <w:proofErr w:type="spellStart"/>
+      <w:r>
+        <w:t>Dist</w:t>
+      </w:r>
+      <w:proofErr w:type="spellEnd"/>
+      <w:r>
+        <w:t>/Bear</w:t>
       </w:r>
     </w:p>
     <w:p>
@@ -571,11 +667,16 @@
         <w:t xml:space="preserve">float  </w:t>
       </w:r>
       <w:r>
-        <w:t xml:space="preserve">  bot_</w:t>
+        <w:t xml:space="preserve">  </w:t>
+      </w:r>
+      <w:proofErr w:type="spellStart"/>
+      <w:r>
+        <w:t>bot_</w:t>
       </w:r>
       <w:r>
         <w:t>dist</w:t>
       </w:r>
+      <w:proofErr w:type="spellEnd"/>
       <w:r>
         <w:t xml:space="preserve">    // ± [ft] </w:t>
       </w:r>
@@ -588,11 +689,24 @@
         <w:pStyle w:val="Code"/>
       </w:pPr>
       <w:r>
-        <w:t>int16_t  bot_</w:t>
+        <w:t>int16_</w:t>
+      </w:r>
+      <w:proofErr w:type="gramStart"/>
+      <w:r>
+        <w:t xml:space="preserve">t  </w:t>
+      </w:r>
+      <w:proofErr w:type="spellStart"/>
+      <w:r>
+        <w:t>bot</w:t>
+      </w:r>
+      <w:proofErr w:type="gramEnd"/>
+      <w:r>
+        <w:t>_</w:t>
       </w:r>
       <w:r>
         <w:t>bear</w:t>
       </w:r>
+      <w:proofErr w:type="spellEnd"/>
       <w:r>
         <w:t xml:space="preserve">    // ± [</w:t>
       </w:r>
@@ -751,8 +865,13 @@
           <w:numId w:val="1"/>
         </w:numPr>
       </w:pPr>
-      <w:r>
-        <w:t>Dist/Bear</w:t>
+      <w:proofErr w:type="spellStart"/>
+      <w:r>
+        <w:t>Dist</w:t>
+      </w:r>
+      <w:proofErr w:type="spellEnd"/>
+      <w:r>
+        <w:t>/Bear</w:t>
       </w:r>
     </w:p>
     <w:p>
@@ -791,6 +910,7 @@
       <w:r>
         <w:t xml:space="preserve">float    </w:t>
       </w:r>
+      <w:proofErr w:type="spellStart"/>
       <w:r>
         <w:t>XXX</w:t>
       </w:r>
@@ -800,11 +920,17 @@
       <w:r>
         <w:t>dist</w:t>
       </w:r>
+      <w:proofErr w:type="spellEnd"/>
       <w:r>
         <w:t xml:space="preserve">    // ± [ft] </w:t>
       </w:r>
-      <w:r>
-        <w:t>Dist registered by sensor XXX</w:t>
+      <w:proofErr w:type="spellStart"/>
+      <w:r>
+        <w:t>Dist</w:t>
+      </w:r>
+      <w:proofErr w:type="spellEnd"/>
+      <w:r>
+        <w:t xml:space="preserve"> registered by sensor XXX</w:t>
       </w:r>
     </w:p>
     <w:p>
@@ -812,17 +938,24 @@
         <w:pStyle w:val="Code"/>
       </w:pPr>
       <w:r>
-        <w:t xml:space="preserve">int16_t  </w:t>
-      </w:r>
+        <w:t>int16_</w:t>
+      </w:r>
+      <w:proofErr w:type="gramStart"/>
+      <w:r>
+        <w:t xml:space="preserve">t  </w:t>
+      </w:r>
+      <w:proofErr w:type="spellStart"/>
       <w:r>
         <w:t>XXX</w:t>
       </w:r>
+      <w:proofErr w:type="gramEnd"/>
       <w:r>
         <w:t>_</w:t>
       </w:r>
       <w:r>
         <w:t>bear</w:t>
       </w:r>
+      <w:proofErr w:type="spellEnd"/>
       <w:r>
         <w:t xml:space="preserve">    // ± [</w:t>
       </w:r>
@@ -1090,7 +1223,23 @@
         <w:pStyle w:val="Code"/>
       </w:pPr>
       <w:r>
-        <w:t>uint8_t  mot_flag    // Flag Register for Control Booleans</w:t>
+        <w:t>uint8_</w:t>
+      </w:r>
+      <w:proofErr w:type="gramStart"/>
+      <w:r>
+        <w:t xml:space="preserve">t  </w:t>
+      </w:r>
+      <w:proofErr w:type="spellStart"/>
+      <w:r>
+        <w:t>mot</w:t>
+      </w:r>
+      <w:proofErr w:type="gramEnd"/>
+      <w:r>
+        <w:t>_flag</w:t>
+      </w:r>
+      <w:proofErr w:type="spellEnd"/>
+      <w:r>
+        <w:t xml:space="preserve">    // Flag Register for Control Booleans</w:t>
       </w:r>
     </w:p>
     <w:p>
@@ -1119,7 +1268,15 @@
         <w:pStyle w:val="Code"/>
       </w:pPr>
       <w:r>
-        <w:t>float    bot_disp    // ± [ft] Displacement of the robot</w:t>
+        <w:t xml:space="preserve">float    </w:t>
+      </w:r>
+      <w:proofErr w:type="spellStart"/>
+      <w:r>
+        <w:t>bot_disp</w:t>
+      </w:r>
+      <w:proofErr w:type="spellEnd"/>
+      <w:r>
+        <w:t xml:space="preserve">    // ± [ft] Displacement of the robot</w:t>
       </w:r>
     </w:p>
     <w:p>
@@ -1127,7 +1284,23 @@
         <w:pStyle w:val="Code"/>
       </w:pPr>
       <w:r>
-        <w:t>int16_t  bot_angd    // ± [</w:t>
+        <w:t>int16_</w:t>
+      </w:r>
+      <w:proofErr w:type="gramStart"/>
+      <w:r>
+        <w:t xml:space="preserve">t  </w:t>
+      </w:r>
+      <w:proofErr w:type="spellStart"/>
+      <w:r>
+        <w:t>bot</w:t>
+      </w:r>
+      <w:proofErr w:type="gramEnd"/>
+      <w:r>
+        <w:t>_angd</w:t>
+      </w:r>
+      <w:proofErr w:type="spellEnd"/>
+      <w:r>
+        <w:t xml:space="preserve">    // ± [</w:t>
       </w:r>
       <m:oMath>
         <m:f>
@@ -1177,7 +1350,15 @@
         <w:t xml:space="preserve"> </w:t>
       </w:r>
       <w:r>
-        <w:t>deg] Angular displ of the robot</w:t>
+        <w:t xml:space="preserve">deg] Angular </w:t>
+      </w:r>
+      <w:proofErr w:type="spellStart"/>
+      <w:r>
+        <w:t>displ</w:t>
+      </w:r>
+      <w:proofErr w:type="spellEnd"/>
+      <w:r>
+        <w:t xml:space="preserve"> of the robot</w:t>
       </w:r>
     </w:p>
     <w:p>
@@ -1206,7 +1387,23 @@
         <w:pStyle w:val="Code"/>
       </w:pPr>
       <w:r>
-        <w:t>float    XXX_dist    // ± [ft] Dist registered by sensor XXX</w:t>
+        <w:t xml:space="preserve">float    </w:t>
+      </w:r>
+      <w:proofErr w:type="spellStart"/>
+      <w:r>
+        <w:t>XXX_dist</w:t>
+      </w:r>
+      <w:proofErr w:type="spellEnd"/>
+      <w:r>
+        <w:t xml:space="preserve">    // ± [ft] </w:t>
+      </w:r>
+      <w:proofErr w:type="spellStart"/>
+      <w:r>
+        <w:t>Dist</w:t>
+      </w:r>
+      <w:proofErr w:type="spellEnd"/>
+      <w:r>
+        <w:t xml:space="preserve"> registered by sensor XXX</w:t>
       </w:r>
     </w:p>
     <w:p>
@@ -1214,7 +1411,23 @@
         <w:pStyle w:val="Code"/>
       </w:pPr>
       <w:r>
-        <w:t>int16_t  XXX_bear    // ± [</w:t>
+        <w:t>int16_</w:t>
+      </w:r>
+      <w:proofErr w:type="gramStart"/>
+      <w:r>
+        <w:t xml:space="preserve">t  </w:t>
+      </w:r>
+      <w:proofErr w:type="spellStart"/>
+      <w:r>
+        <w:t>XXX</w:t>
+      </w:r>
+      <w:proofErr w:type="gramEnd"/>
+      <w:r>
+        <w:t>_bear</w:t>
+      </w:r>
+      <w:proofErr w:type="spellEnd"/>
+      <w:r>
+        <w:t xml:space="preserve">    // ± [</w:t>
       </w:r>
       <m:oMath>
         <m:f>
@@ -1298,7 +1511,23 @@
         <w:pStyle w:val="Code"/>
       </w:pPr>
       <w:r>
-        <w:t>int8_t  bot_speed    // ± [ft/s] Speed (scalar) of the robot</w:t>
+        <w:t>int8_</w:t>
+      </w:r>
+      <w:proofErr w:type="gramStart"/>
+      <w:r>
+        <w:t xml:space="preserve">t  </w:t>
+      </w:r>
+      <w:proofErr w:type="spellStart"/>
+      <w:r>
+        <w:t>bot</w:t>
+      </w:r>
+      <w:proofErr w:type="gramEnd"/>
+      <w:r>
+        <w:t>_speed</w:t>
+      </w:r>
+      <w:proofErr w:type="spellEnd"/>
+      <w:r>
+        <w:t xml:space="preserve">    // ± [ft/s] Speed (scalar) of the robot</w:t>
       </w:r>
     </w:p>
     <w:p>
@@ -1306,8 +1535,850 @@
         <w:pStyle w:val="Code"/>
       </w:pPr>
       <w:r>
-        <w:t>int8_t  bot_turn     // ± [deg/s] Turning rate of the robot</w:t>
-      </w:r>
+        <w:t>int8_</w:t>
+      </w:r>
+      <w:proofErr w:type="gramStart"/>
+      <w:r>
+        <w:t xml:space="preserve">t  </w:t>
+      </w:r>
+      <w:proofErr w:type="spellStart"/>
+      <w:r>
+        <w:t>bot</w:t>
+      </w:r>
+      <w:proofErr w:type="gramEnd"/>
+      <w:r>
+        <w:t>_turn</w:t>
+      </w:r>
+      <w:proofErr w:type="spellEnd"/>
+      <w:r>
+        <w:t xml:space="preserve">     // ± [deg/s] Turning rate of the robot</w:t>
+      </w:r>
+    </w:p>
+    <w:p>
+      <w:r>
+        <w:br w:type="page"/>
+      </w:r>
+    </w:p>
+    <w:p>
+      <w:pPr>
+        <w:pStyle w:val="Heading1"/>
+      </w:pPr>
+      <w:r>
+        <w:lastRenderedPageBreak/>
+        <w:t xml:space="preserve">Task </w:t>
+      </w:r>
+      <w:r>
+        <w:t>5</w:t>
+      </w:r>
+      <w:r>
+        <w:t xml:space="preserve">: </w:t>
+      </w:r>
+      <w:r>
+        <w:t>User Interface</w:t>
+      </w:r>
+      <w:r>
+        <w:t xml:space="preserve"> (</w:t>
+      </w:r>
+      <w:r>
+        <w:t>UI</w:t>
+      </w:r>
+      <w:r>
+        <w:t>)</w:t>
+      </w:r>
+    </w:p>
+    <w:p>
+      <w:r>
+        <w:t xml:space="preserve">Handles all User Interface related operations - reads </w:t>
+      </w:r>
+      <w:r>
+        <w:rPr>
+          <w:noProof/>
+        </w:rPr>
+        <w:drawing>
+          <wp:inline distT="0" distB="0" distL="0" distR="0" wp14:anchorId="6F8ACF2D" wp14:editId="7956EF03">
+            <wp:extent cx="70300" cy="113511"/>
+            <wp:effectExtent l="0" t="0" r="6350" b="1270"/>
+            <wp:docPr id="3" name="Picture 3" descr="Bluetooth Connected Vector SVG Icon - PNG Repo Free PNG Icons"/>
+            <wp:cNvGraphicFramePr>
+              <a:graphicFrameLocks xmlns:a="http://schemas.openxmlformats.org/drawingml/2006/main" noChangeAspect="1"/>
+            </wp:cNvGraphicFramePr>
+            <a:graphic xmlns:a="http://schemas.openxmlformats.org/drawingml/2006/main">
+              <a:graphicData uri="http://schemas.openxmlformats.org/drawingml/2006/picture">
+                <pic:pic xmlns:pic="http://schemas.openxmlformats.org/drawingml/2006/picture">
+                  <pic:nvPicPr>
+                    <pic:cNvPr id="0" name="Picture 3" descr="Bluetooth Connected Vector SVG Icon - PNG Repo Free PNG Icons"/>
+                    <pic:cNvPicPr>
+                      <a:picLocks noChangeAspect="1" noChangeArrowheads="1"/>
+                    </pic:cNvPicPr>
+                  </pic:nvPicPr>
+                  <pic:blipFill rotWithShape="1">
+                    <a:blip r:embed="rId5" cstate="print">
+                      <a:extLst>
+                        <a:ext uri="{28A0092B-C50C-407E-A947-70E740481C1C}">
+                          <a14:useLocalDpi xmlns:a14="http://schemas.microsoft.com/office/drawing/2010/main" val="0"/>
+                        </a:ext>
+                      </a:extLst>
+                    </a:blip>
+                    <a:srcRect l="21177" t="11361" r="30022" b="9840"/>
+                    <a:stretch/>
+                  </pic:blipFill>
+                  <pic:spPr bwMode="auto">
+                    <a:xfrm flipV="1">
+                      <a:off x="0" y="0"/>
+                      <a:ext cx="83340" cy="134567"/>
+                    </a:xfrm>
+                    <a:prstGeom prst="rect">
+                      <a:avLst/>
+                    </a:prstGeom>
+                    <a:noFill/>
+                    <a:ln>
+                      <a:noFill/>
+                    </a:ln>
+                    <a:extLst>
+                      <a:ext uri="{53640926-AAD7-44D8-BBD7-CCE9431645EC}">
+                        <a14:shadowObscured xmlns:a14="http://schemas.microsoft.com/office/drawing/2010/main"/>
+                      </a:ext>
+                    </a:extLst>
+                  </pic:spPr>
+                </pic:pic>
+              </a:graphicData>
+            </a:graphic>
+          </wp:inline>
+        </w:drawing>
+      </w:r>
+      <w:r>
+        <w:t>, manual buttons, etc. and determines appropriate course of action.</w:t>
+      </w:r>
+    </w:p>
+    <w:p>
+      <w:pPr>
+        <w:pStyle w:val="Heading2"/>
+      </w:pPr>
+      <w:r>
+        <w:t>Operations:</w:t>
+      </w:r>
+    </w:p>
+    <w:p/>
+    <w:p>
+      <w:pPr>
+        <w:pStyle w:val="ListParagraph"/>
+        <w:numPr>
+          <w:ilvl w:val="0"/>
+          <w:numId w:val="1"/>
+        </w:numPr>
+      </w:pPr>
+      <w:r>
+        <w:t>Internal:</w:t>
+      </w:r>
+    </w:p>
+    <w:p>
+      <w:pPr>
+        <w:pStyle w:val="ListParagraph"/>
+        <w:numPr>
+          <w:ilvl w:val="1"/>
+          <w:numId w:val="1"/>
+        </w:numPr>
+      </w:pPr>
+      <w:r>
+        <w:t>Process UI inputs</w:t>
+      </w:r>
+    </w:p>
+    <w:p>
+      <w:pPr>
+        <w:pStyle w:val="ListParagraph"/>
+        <w:numPr>
+          <w:ilvl w:val="1"/>
+          <w:numId w:val="1"/>
+        </w:numPr>
+      </w:pPr>
+      <w:r>
+        <w:t>Determine proper outputs</w:t>
+      </w:r>
+    </w:p>
+    <w:p>
+      <w:pPr>
+        <w:pStyle w:val="ListParagraph"/>
+        <w:numPr>
+          <w:ilvl w:val="1"/>
+          <w:numId w:val="1"/>
+        </w:numPr>
+      </w:pPr>
+      <w:r>
+        <w:t>Generates LCD display</w:t>
+      </w:r>
+    </w:p>
+    <w:p>
+      <w:pPr>
+        <w:pStyle w:val="ListParagraph"/>
+        <w:numPr>
+          <w:ilvl w:val="0"/>
+          <w:numId w:val="1"/>
+        </w:numPr>
+      </w:pPr>
+      <w:r>
+        <w:t>Interface</w:t>
+      </w:r>
+    </w:p>
+    <w:p>
+      <w:pPr>
+        <w:pStyle w:val="ListParagraph"/>
+        <w:numPr>
+          <w:ilvl w:val="1"/>
+          <w:numId w:val="1"/>
+        </w:numPr>
+      </w:pPr>
+      <w:r>
+        <w:t xml:space="preserve">Operates </w:t>
+      </w:r>
+      <w:r>
+        <w:rPr>
+          <w:noProof/>
+        </w:rPr>
+        <w:drawing>
+          <wp:inline distT="0" distB="0" distL="0" distR="0" wp14:anchorId="2EDCB821" wp14:editId="64909284">
+            <wp:extent cx="70300" cy="113511"/>
+            <wp:effectExtent l="0" t="0" r="6350" b="1270"/>
+            <wp:docPr id="4" name="Picture 4" descr="Bluetooth Connected Vector SVG Icon - PNG Repo Free PNG Icons"/>
+            <wp:cNvGraphicFramePr>
+              <a:graphicFrameLocks xmlns:a="http://schemas.openxmlformats.org/drawingml/2006/main" noChangeAspect="1"/>
+            </wp:cNvGraphicFramePr>
+            <a:graphic xmlns:a="http://schemas.openxmlformats.org/drawingml/2006/main">
+              <a:graphicData uri="http://schemas.openxmlformats.org/drawingml/2006/picture">
+                <pic:pic xmlns:pic="http://schemas.openxmlformats.org/drawingml/2006/picture">
+                  <pic:nvPicPr>
+                    <pic:cNvPr id="0" name="Picture 3" descr="Bluetooth Connected Vector SVG Icon - PNG Repo Free PNG Icons"/>
+                    <pic:cNvPicPr>
+                      <a:picLocks noChangeAspect="1" noChangeArrowheads="1"/>
+                    </pic:cNvPicPr>
+                  </pic:nvPicPr>
+                  <pic:blipFill rotWithShape="1">
+                    <a:blip r:embed="rId5" cstate="print">
+                      <a:extLst>
+                        <a:ext uri="{28A0092B-C50C-407E-A947-70E740481C1C}">
+                          <a14:useLocalDpi xmlns:a14="http://schemas.microsoft.com/office/drawing/2010/main" val="0"/>
+                        </a:ext>
+                      </a:extLst>
+                    </a:blip>
+                    <a:srcRect l="21177" t="11361" r="30022" b="9840"/>
+                    <a:stretch/>
+                  </pic:blipFill>
+                  <pic:spPr bwMode="auto">
+                    <a:xfrm flipV="1">
+                      <a:off x="0" y="0"/>
+                      <a:ext cx="83340" cy="134567"/>
+                    </a:xfrm>
+                    <a:prstGeom prst="rect">
+                      <a:avLst/>
+                    </a:prstGeom>
+                    <a:noFill/>
+                    <a:ln>
+                      <a:noFill/>
+                    </a:ln>
+                    <a:extLst>
+                      <a:ext uri="{53640926-AAD7-44D8-BBD7-CCE9431645EC}">
+                        <a14:shadowObscured xmlns:a14="http://schemas.microsoft.com/office/drawing/2010/main"/>
+                      </a:ext>
+                    </a:extLst>
+                  </pic:spPr>
+                </pic:pic>
+              </a:graphicData>
+            </a:graphic>
+          </wp:inline>
+        </w:drawing>
+      </w:r>
+      <w:r>
+        <w:t xml:space="preserve"> driver</w:t>
+      </w:r>
+    </w:p>
+    <w:p>
+      <w:pPr>
+        <w:pStyle w:val="ListParagraph"/>
+        <w:numPr>
+          <w:ilvl w:val="1"/>
+          <w:numId w:val="1"/>
+        </w:numPr>
+      </w:pPr>
+      <w:r>
+        <w:t>Reads Manual Buttons (if enabled)</w:t>
+      </w:r>
+    </w:p>
+    <w:p>
+      <w:pPr>
+        <w:pStyle w:val="ListParagraph"/>
+        <w:numPr>
+          <w:ilvl w:val="1"/>
+          <w:numId w:val="1"/>
+        </w:numPr>
+      </w:pPr>
+      <w:r>
+        <w:t>Outputs commands to Nav (to be routed to other tasks)</w:t>
+      </w:r>
+    </w:p>
+    <w:p>
+      <w:pPr>
+        <w:pStyle w:val="ListParagraph"/>
+        <w:numPr>
+          <w:ilvl w:val="1"/>
+          <w:numId w:val="1"/>
+        </w:numPr>
+      </w:pPr>
+      <w:r>
+        <w:t>Controls LCD</w:t>
+      </w:r>
+    </w:p>
+    <w:p/>
+    <w:p>
+      <w:pPr>
+        <w:pStyle w:val="Heading2"/>
+      </w:pPr>
+      <w:r>
+        <w:t>Shares:</w:t>
+      </w:r>
+    </w:p>
+    <w:p/>
+    <w:p>
+      <w:pPr>
+        <w:pStyle w:val="ListParagraph"/>
+        <w:numPr>
+          <w:ilvl w:val="0"/>
+          <w:numId w:val="3"/>
+        </w:numPr>
+      </w:pPr>
+      <w:r>
+        <w:rPr>
+          <w:color w:val="FF0000"/>
+        </w:rPr>
+        <w:t>(R/W)</w:t>
+      </w:r>
+      <w:r>
+        <w:t xml:space="preserve"> </w:t>
+      </w:r>
+      <w:r>
+        <w:t>LCD</w:t>
+      </w:r>
+      <w:r>
+        <w:t xml:space="preserve"> Flag Register</w:t>
+      </w:r>
+    </w:p>
+    <w:p>
+      <w:pPr>
+        <w:pStyle w:val="Code"/>
+      </w:pPr>
+      <w:r>
+        <w:t>uint8_</w:t>
+      </w:r>
+      <w:proofErr w:type="gramStart"/>
+      <w:r>
+        <w:t xml:space="preserve">t  </w:t>
+      </w:r>
+      <w:proofErr w:type="spellStart"/>
+      <w:r>
+        <w:t>lcd</w:t>
+      </w:r>
+      <w:proofErr w:type="gramEnd"/>
+      <w:r>
+        <w:t>_flag</w:t>
+      </w:r>
+      <w:proofErr w:type="spellEnd"/>
+      <w:r>
+        <w:t xml:space="preserve">    // Flag Register for </w:t>
+      </w:r>
+      <w:r>
+        <w:t>LCD</w:t>
+      </w:r>
+      <w:r>
+        <w:t xml:space="preserve"> Booleans</w:t>
+      </w:r>
+    </w:p>
+    <w:p>
+      <w:pPr>
+        <w:pStyle w:val="ListParagraph"/>
+        <w:numPr>
+          <w:ilvl w:val="0"/>
+          <w:numId w:val="3"/>
+        </w:numPr>
+      </w:pPr>
+      <w:r>
+        <w:rPr>
+          <w:color w:val="0070C0"/>
+        </w:rPr>
+        <w:t>(R)</w:t>
+      </w:r>
+      <w:r>
+        <w:t xml:space="preserve"> </w:t>
+      </w:r>
+      <w:r>
+        <w:t>Potentially any known read-only share from other tasks</w:t>
+      </w:r>
+    </w:p>
+    <w:p>
+      <w:pPr>
+        <w:pStyle w:val="Code"/>
+      </w:pPr>
+      <w:r>
+        <w:t>?</w:t>
+      </w:r>
+      <w:r>
+        <w:t xml:space="preserve">? Whatever we want on the LCD that is not generated by </w:t>
+      </w:r>
+      <w:proofErr w:type="gramStart"/>
+      <w:r>
+        <w:t>UI ??</w:t>
+      </w:r>
+      <w:proofErr w:type="gramEnd"/>
+    </w:p>
+    <w:p>
+      <w:pPr>
+        <w:pStyle w:val="Code"/>
+        <w:rPr>
+          <w:strike/>
+        </w:rPr>
+      </w:pPr>
+    </w:p>
+    <w:p>
+      <w:pPr>
+        <w:pStyle w:val="ListParagraph"/>
+        <w:numPr>
+          <w:ilvl w:val="0"/>
+          <w:numId w:val="3"/>
+        </w:numPr>
+      </w:pPr>
+      <w:r>
+        <w:rPr>
+          <w:color w:val="00B050"/>
+        </w:rPr>
+        <w:t>(W)</w:t>
+      </w:r>
+      <w:r>
+        <w:t xml:space="preserve"> Outputs to </w:t>
+      </w:r>
+      <w:r>
+        <w:t>Nav</w:t>
+      </w:r>
+    </w:p>
+    <w:p>
+      <w:pPr>
+        <w:pStyle w:val="Code"/>
+        <w:rPr>
+          <w:strike/>
+        </w:rPr>
+      </w:pPr>
+      <w:r>
+        <w:rPr>
+          <w:strike/>
+        </w:rPr>
+        <w:t>int8_</w:t>
+      </w:r>
+      <w:proofErr w:type="gramStart"/>
+      <w:r>
+        <w:rPr>
+          <w:strike/>
+        </w:rPr>
+        <w:t xml:space="preserve">t  </w:t>
+      </w:r>
+      <w:proofErr w:type="spellStart"/>
+      <w:r>
+        <w:rPr>
+          <w:strike/>
+        </w:rPr>
+        <w:t>bot</w:t>
+      </w:r>
+      <w:proofErr w:type="gramEnd"/>
+      <w:r>
+        <w:rPr>
+          <w:strike/>
+        </w:rPr>
+        <w:t>_speed</w:t>
+      </w:r>
+      <w:proofErr w:type="spellEnd"/>
+      <w:r>
+        <w:rPr>
+          <w:strike/>
+        </w:rPr>
+        <w:t xml:space="preserve">    // ± [ft/s] Speed (scalar) of the robot</w:t>
+      </w:r>
+    </w:p>
+    <w:p>
+      <w:pPr>
+        <w:pStyle w:val="Code"/>
+        <w:rPr>
+          <w:strike/>
+        </w:rPr>
+      </w:pPr>
+      <w:r>
+        <w:rPr>
+          <w:strike/>
+        </w:rPr>
+        <w:t>int8_</w:t>
+      </w:r>
+      <w:proofErr w:type="gramStart"/>
+      <w:r>
+        <w:rPr>
+          <w:strike/>
+        </w:rPr>
+        <w:t xml:space="preserve">t  </w:t>
+      </w:r>
+      <w:proofErr w:type="spellStart"/>
+      <w:r>
+        <w:rPr>
+          <w:strike/>
+        </w:rPr>
+        <w:t>bot</w:t>
+      </w:r>
+      <w:proofErr w:type="gramEnd"/>
+      <w:r>
+        <w:rPr>
+          <w:strike/>
+        </w:rPr>
+        <w:t>_turn</w:t>
+      </w:r>
+      <w:proofErr w:type="spellEnd"/>
+      <w:r>
+        <w:rPr>
+          <w:strike/>
+        </w:rPr>
+        <w:t xml:space="preserve">     // ± [deg/s] Turning rate of the robot</w:t>
+      </w:r>
+    </w:p>
+    <w:p>
+      <w:r>
+        <w:br w:type="page"/>
+      </w:r>
+    </w:p>
+    <w:p>
+      <w:pPr>
+        <w:pStyle w:val="Heading1"/>
+      </w:pPr>
+      <w:r>
+        <w:lastRenderedPageBreak/>
+        <w:t xml:space="preserve">Task </w:t>
+      </w:r>
+      <w:r>
+        <w:t>6</w:t>
+      </w:r>
+      <w:r>
+        <w:t xml:space="preserve">: </w:t>
+      </w:r>
+      <w:r>
+        <w:t>LCD Driver</w:t>
+      </w:r>
+      <w:r>
+        <w:t xml:space="preserve"> </w:t>
+      </w:r>
+      <w:r>
+        <w:t>(</w:t>
+      </w:r>
+      <w:r>
+        <w:t>LCD</w:t>
+      </w:r>
+      <w:r>
+        <w:t>)</w:t>
+      </w:r>
+    </w:p>
+    <w:p>
+      <w:r>
+        <w:t>Operates regularly to ensure LCD operation is non-blocking</w:t>
+      </w:r>
+    </w:p>
+    <w:p>
+      <w:pPr>
+        <w:pStyle w:val="Heading2"/>
+      </w:pPr>
+      <w:r>
+        <w:t>Operations:</w:t>
+      </w:r>
+    </w:p>
+    <w:p/>
+    <w:p>
+      <w:pPr>
+        <w:pStyle w:val="ListParagraph"/>
+        <w:numPr>
+          <w:ilvl w:val="0"/>
+          <w:numId w:val="1"/>
+        </w:numPr>
+      </w:pPr>
+      <w:r>
+        <w:t>Internal:</w:t>
+      </w:r>
+    </w:p>
+    <w:p>
+      <w:pPr>
+        <w:pStyle w:val="ListParagraph"/>
+        <w:numPr>
+          <w:ilvl w:val="1"/>
+          <w:numId w:val="1"/>
+        </w:numPr>
+      </w:pPr>
+      <w:r>
+        <w:t>Operate LCD</w:t>
+      </w:r>
+    </w:p>
+    <w:p>
+      <w:pPr>
+        <w:pStyle w:val="ListParagraph"/>
+        <w:numPr>
+          <w:ilvl w:val="0"/>
+          <w:numId w:val="1"/>
+        </w:numPr>
+      </w:pPr>
+      <w:r>
+        <w:t>Interface</w:t>
+      </w:r>
+    </w:p>
+    <w:p>
+      <w:pPr>
+        <w:pStyle w:val="ListParagraph"/>
+        <w:numPr>
+          <w:ilvl w:val="1"/>
+          <w:numId w:val="1"/>
+        </w:numPr>
+      </w:pPr>
+      <w:r>
+        <w:t>Receive LCD Data</w:t>
+      </w:r>
+    </w:p>
+    <w:p>
+      <w:pPr>
+        <w:pStyle w:val="Heading2"/>
+      </w:pPr>
+      <w:r>
+        <w:t>Shares:</w:t>
+      </w:r>
+    </w:p>
+    <w:p/>
+    <w:p>
+      <w:pPr>
+        <w:pStyle w:val="ListParagraph"/>
+        <w:numPr>
+          <w:ilvl w:val="0"/>
+          <w:numId w:val="3"/>
+        </w:numPr>
+      </w:pPr>
+      <w:r>
+        <w:rPr>
+          <w:color w:val="FF0000"/>
+        </w:rPr>
+        <w:t>(R/W)</w:t>
+      </w:r>
+      <w:r>
+        <w:t xml:space="preserve"> </w:t>
+      </w:r>
+      <w:r>
+        <w:t>LCD</w:t>
+      </w:r>
+      <w:r>
+        <w:t xml:space="preserve"> Flag Register</w:t>
+      </w:r>
+    </w:p>
+    <w:p>
+      <w:pPr>
+        <w:pStyle w:val="Code"/>
+      </w:pPr>
+      <w:r>
+        <w:t>uint8_</w:t>
+      </w:r>
+      <w:proofErr w:type="gramStart"/>
+      <w:r>
+        <w:t xml:space="preserve">t  </w:t>
+      </w:r>
+      <w:proofErr w:type="spellStart"/>
+      <w:r>
+        <w:t>lcd</w:t>
+      </w:r>
+      <w:proofErr w:type="gramEnd"/>
+      <w:r>
+        <w:t>_flag</w:t>
+      </w:r>
+      <w:proofErr w:type="spellEnd"/>
+      <w:r>
+        <w:t xml:space="preserve">    // Flag Register for </w:t>
+      </w:r>
+      <w:r>
+        <w:t>LCD</w:t>
+      </w:r>
+      <w:r>
+        <w:t xml:space="preserve"> Booleans</w:t>
+      </w:r>
+    </w:p>
+    <w:p>
+      <w:pPr>
+        <w:pStyle w:val="Heading2"/>
+      </w:pPr>
+      <w:r>
+        <w:t>Queues:</w:t>
+      </w:r>
+    </w:p>
+    <w:p/>
+    <w:p>
+      <w:pPr>
+        <w:pStyle w:val="ListParagraph"/>
+        <w:numPr>
+          <w:ilvl w:val="0"/>
+          <w:numId w:val="3"/>
+        </w:numPr>
+      </w:pPr>
+      <w:r>
+        <w:rPr>
+          <w:color w:val="0070C0"/>
+        </w:rPr>
+        <w:t>(R)</w:t>
+      </w:r>
+      <w:r>
+        <w:t xml:space="preserve"> </w:t>
+      </w:r>
+      <w:r>
+        <w:t>LCD info to be printed from UI</w:t>
+      </w:r>
+    </w:p>
+    <w:p>
+      <w:pPr>
+        <w:pStyle w:val="Code"/>
+      </w:pPr>
+      <w:r>
+        <w:t>char</w:t>
+      </w:r>
+      <w:r>
+        <w:t xml:space="preserve">    </w:t>
+      </w:r>
+      <w:proofErr w:type="spellStart"/>
+      <w:r>
+        <w:t>lcd</w:t>
+      </w:r>
+      <w:r>
+        <w:t>_</w:t>
+      </w:r>
+      <w:r>
+        <w:t>queue</w:t>
+      </w:r>
+      <w:proofErr w:type="spellEnd"/>
+      <w:r>
+        <w:t xml:space="preserve">    // </w:t>
+      </w:r>
+      <w:r>
+        <w:t>Char to be printed (&amp; other LCD codes)</w:t>
+      </w:r>
+    </w:p>
+    <w:p>
+      <w:r>
+        <w:br w:type="page"/>
+      </w:r>
+    </w:p>
+    <w:p>
+      <w:pPr>
+        <w:pStyle w:val="Heading1"/>
+      </w:pPr>
+      <w:r>
+        <w:lastRenderedPageBreak/>
+        <w:t xml:space="preserve">Task </w:t>
+      </w:r>
+      <w:r>
+        <w:t>7</w:t>
+      </w:r>
+      <w:r>
+        <w:t xml:space="preserve">: </w:t>
+      </w:r>
+      <w:r>
+        <w:t xml:space="preserve">Slave </w:t>
+      </w:r>
+      <w:r>
+        <w:rPr>
+          <w:rFonts w:cstheme="majorHAnsi"/>
+        </w:rPr>
+        <w:t>µ</w:t>
+      </w:r>
+      <w:r>
+        <w:t>C Interface</w:t>
+      </w:r>
+      <w:r>
+        <w:t xml:space="preserve"> </w:t>
+      </w:r>
+      <w:r>
+        <w:t>(</w:t>
+      </w:r>
+      <w:r>
+        <w:t>Com</w:t>
+      </w:r>
+      <w:r>
+        <w:t>)</w:t>
+      </w:r>
+    </w:p>
+    <w:p>
+      <w:r>
+        <w:t xml:space="preserve">Interacts with slave </w:t>
+      </w:r>
+      <w:r>
+        <w:rPr>
+          <w:rFonts w:cstheme="minorHAnsi"/>
+        </w:rPr>
+        <w:t>µ</w:t>
+      </w:r>
+      <w:r>
+        <w:t>C to receive sensor data over _</w:t>
+      </w:r>
+      <w:proofErr w:type="gramStart"/>
+      <w:r>
+        <w:t>_(</w:t>
+      </w:r>
+      <w:proofErr w:type="gramEnd"/>
+      <w:r>
+        <w:t xml:space="preserve">com protocol)__ and send/receive commands for crowd </w:t>
+      </w:r>
+      <w:proofErr w:type="spellStart"/>
+      <w:r>
+        <w:t>interraction</w:t>
+      </w:r>
+      <w:proofErr w:type="spellEnd"/>
+    </w:p>
+    <w:p>
+      <w:pPr>
+        <w:pStyle w:val="Heading2"/>
+      </w:pPr>
+      <w:r>
+        <w:t>Operations:</w:t>
+      </w:r>
+    </w:p>
+    <w:p/>
+    <w:p>
+      <w:pPr>
+        <w:pStyle w:val="ListParagraph"/>
+        <w:numPr>
+          <w:ilvl w:val="0"/>
+          <w:numId w:val="1"/>
+        </w:numPr>
+      </w:pPr>
+      <w:r>
+        <w:t>Internal:</w:t>
+      </w:r>
+    </w:p>
+    <w:p>
+      <w:pPr>
+        <w:pStyle w:val="ListParagraph"/>
+        <w:numPr>
+          <w:ilvl w:val="1"/>
+          <w:numId w:val="1"/>
+        </w:numPr>
+      </w:pPr>
+    </w:p>
+    <w:p>
+      <w:pPr>
+        <w:pStyle w:val="ListParagraph"/>
+        <w:numPr>
+          <w:ilvl w:val="0"/>
+          <w:numId w:val="1"/>
+        </w:numPr>
+      </w:pPr>
+      <w:r>
+        <w:t>Interface</w:t>
+      </w:r>
+    </w:p>
+    <w:p>
+      <w:pPr>
+        <w:pStyle w:val="ListParagraph"/>
+        <w:numPr>
+          <w:ilvl w:val="1"/>
+          <w:numId w:val="1"/>
+        </w:numPr>
+      </w:pPr>
     </w:p>
     <w:p/>
     <w:sectPr>
@@ -1551,7 +2622,7 @@
   <w:abstractNum w:abstractNumId="2" w15:restartNumberingAfterBreak="0">
     <w:nsid w:val="6CFE0E59"/>
     <w:multiLevelType w:val="hybridMultilevel"/>
-    <w:tmpl w:val="5B2ACAC8"/>
+    <w:tmpl w:val="69B01D40"/>
     <w:lvl w:ilvl="0" w:tplc="04090001">
       <w:start w:val="1"/>
       <w:numFmt w:val="bullet"/>

</xml_diff>